<commit_message>
Added Task Details Sheet
</commit_message>
<xml_diff>
--- a/Task 5.1C/SIT305 Task Details.docx
+++ b/Task 5.1C/SIT305 Task Details.docx
@@ -20,79 +20,161 @@
     <w:p>
       <w:pPr>
         <w:rPr>
+          <w:u w:val="single"/>
           <w:lang w:val="en-US"/>
         </w:rPr>
       </w:pPr>
       <w:r>
         <w:rPr>
+          <w:u w:val="single"/>
           <w:lang w:val="en-US"/>
         </w:rPr>
-        <w:t xml:space="preserve">Link to project folder: </w:t>
+        <w:t>Link to project folder</w:t>
+      </w:r>
+      <w:r>
+        <w:rPr>
+          <w:u w:val="single"/>
+          <w:lang w:val="en-US"/>
+        </w:rPr>
+        <w:t>s</w:t>
+      </w:r>
+      <w:r>
+        <w:rPr>
+          <w:u w:val="single"/>
+          <w:lang w:val="en-US"/>
+        </w:rPr>
+        <w:t xml:space="preserve">: </w:t>
       </w:r>
     </w:p>
     <w:p>
+      <w:r>
+        <w:t xml:space="preserve">Subtask 1: </w:t>
+      </w:r>
       <w:hyperlink r:id="rId4" w:history="1">
         <w:r>
           <w:rPr>
             <w:rStyle w:val="Hyperlink"/>
           </w:rPr>
-          <w:t>https://github.com/prshah101/SIT305/tree/main/Task%204.1</w:t>
+          <w:t>https://github.com/prshah101/Mobile-Application-Development-SIT305-Projects/tree/main/Task%205.1C/Subtask1</w:t>
         </w:r>
       </w:hyperlink>
+      <w:r>
+        <w:t xml:space="preserve"> </w:t>
+      </w:r>
     </w:p>
     <w:p>
-      <w:pPr>
-        <w:rPr>
-          <w:lang w:val="en-AU"/>
-        </w:rPr>
-      </w:pPr>
-      <w:r>
-        <w:rPr>
-          <w:lang w:val="en-AU"/>
-        </w:rPr>
-        <w:t xml:space="preserve">Link to demo video: </w:t>
-      </w:r>
-    </w:p>
-    <w:p>
-      <w:pPr>
-        <w:rPr>
-          <w:lang w:val="en-AU"/>
-        </w:rPr>
-      </w:pPr>
+      <w:r>
+        <w:t xml:space="preserve">Subtask </w:t>
+      </w:r>
+      <w:r>
+        <w:t>2</w:t>
+      </w:r>
+      <w:r>
+        <w:t xml:space="preserve">: </w:t>
+      </w:r>
       <w:hyperlink r:id="rId5" w:history="1">
         <w:r>
           <w:rPr>
             <w:rStyle w:val="Hyperlink"/>
-            <w:lang w:val="en-AU"/>
           </w:rPr>
-          <w:t>https://deakin.au.panopto.com/Panopto/Pages/Viewer.aspx?id=14cff854-6d07-4edf-a267-b14800e12148</w:t>
+          <w:t>https://github.com/prshah101/Mobile-Application-Development-SIT305-Projects/tree/main/Task%205.1C/Subtask2</w:t>
         </w:r>
       </w:hyperlink>
       <w:r>
+        <w:t xml:space="preserve"> </w:t>
+      </w:r>
+    </w:p>
+    <w:p/>
+    <w:p>
+      <w:pPr>
         <w:rPr>
+          <w:u w:val="single"/>
           <w:lang w:val="en-AU"/>
         </w:rPr>
-        <w:t xml:space="preserve"> </w:t>
+      </w:pPr>
+      <w:r>
+        <w:rPr>
+          <w:u w:val="single"/>
+          <w:lang w:val="en-AU"/>
+        </w:rPr>
+        <w:t>Link to demo video</w:t>
+      </w:r>
+      <w:r>
+        <w:rPr>
+          <w:u w:val="single"/>
+          <w:lang w:val="en-AU"/>
+        </w:rPr>
+        <w:t>s</w:t>
+      </w:r>
+      <w:r>
+        <w:rPr>
+          <w:u w:val="single"/>
+          <w:lang w:val="en-AU"/>
+        </w:rPr>
+        <w:t xml:space="preserve">: </w:t>
       </w:r>
     </w:p>
     <w:p>
       <w:r>
-        <w:t>Screen Shots:</w:t>
+        <w:t xml:space="preserve">Subtask 1: </w:t>
+      </w:r>
+      <w:hyperlink r:id="rId6" w:history="1">
+        <w:r>
+          <w:rPr>
+            <w:rStyle w:val="Hyperlink"/>
+          </w:rPr>
+          <w:t>https://deakin.au.panopto.com/Panopto/Pages/Viewer.aspx?id=96eb3af9-3a1c-4848-a593-b14e00d18e0d&amp;start=36</w:t>
+        </w:r>
+      </w:hyperlink>
+      <w:r>
+        <w:t xml:space="preserve"> </w:t>
       </w:r>
     </w:p>
     <w:p>
+      <w:r>
+        <w:t>Subtask 2:</w:t>
+      </w:r>
+      <w:r>
+        <w:t xml:space="preserve"> </w:t>
+      </w:r>
+      <w:hyperlink r:id="rId7" w:history="1">
+        <w:r>
+          <w:rPr>
+            <w:rStyle w:val="Hyperlink"/>
+          </w:rPr>
+          <w:t>https://deakin.au.panopto.com/Panopto/Pages/Viewer.aspx?id=10d75ab2-e0e0-4f9f-b27e-b14e00e9e479&amp;start=10</w:t>
+        </w:r>
+      </w:hyperlink>
+      <w:r>
+        <w:t xml:space="preserve"> </w:t>
+      </w:r>
+    </w:p>
+    <w:p/>
+    <w:p>
       <w:pPr>
-        <w:pStyle w:val="NormalWeb"/>
+        <w:rPr>
+          <w:u w:val="single"/>
+        </w:rPr>
       </w:pPr>
       <w:r>
         <w:rPr>
-          <w:noProof/>
+          <w:u w:val="single"/>
         </w:rPr>
+        <w:t>Screen Shots:</w:t>
+      </w:r>
+    </w:p>
+    <w:p>
+      <w:r>
+        <w:t xml:space="preserve">Subtask 1: </w:t>
+      </w:r>
+    </w:p>
+    <w:p>
+      <w:r>
         <w:drawing>
-          <wp:inline distT="0" distB="0" distL="0" distR="0" wp14:anchorId="35D4E923" wp14:editId="304B9311">
-            <wp:extent cx="1535536" cy="3557842"/>
-            <wp:effectExtent l="0" t="0" r="7620" b="5080"/>
-            <wp:docPr id="101866495" name="Picture 1"/>
+          <wp:inline distT="0" distB="0" distL="0" distR="0" wp14:anchorId="69BAD838" wp14:editId="4923E700">
+            <wp:extent cx="1511517" cy="3284806"/>
+            <wp:effectExtent l="0" t="0" r="0" b="0"/>
+            <wp:docPr id="1272531914" name="Picture 1"/>
             <wp:cNvGraphicFramePr>
               <a:graphicFrameLocks xmlns:a="http://schemas.openxmlformats.org/drawingml/2006/main" noChangeAspect="1"/>
             </wp:cNvGraphicFramePr>
@@ -100,94 +182,7 @@
               <a:graphicData uri="http://schemas.openxmlformats.org/drawingml/2006/picture">
                 <pic:pic xmlns:pic="http://schemas.openxmlformats.org/drawingml/2006/picture">
                   <pic:nvPicPr>
-                    <pic:cNvPr id="101866495" name=""/>
-                    <pic:cNvPicPr/>
-                  </pic:nvPicPr>
-                  <pic:blipFill>
-                    <a:blip r:embed="rId6"/>
-                    <a:stretch>
-                      <a:fillRect/>
-                    </a:stretch>
-                  </pic:blipFill>
-                  <pic:spPr>
-                    <a:xfrm>
-                      <a:off x="0" y="0"/>
-                      <a:ext cx="1542624" cy="3574265"/>
-                    </a:xfrm>
-                    <a:prstGeom prst="rect">
-                      <a:avLst/>
-                    </a:prstGeom>
-                  </pic:spPr>
-                </pic:pic>
-              </a:graphicData>
-            </a:graphic>
-          </wp:inline>
-        </w:drawing>
-      </w:r>
-      <w:r>
-        <w:rPr>
-          <w:noProof/>
-        </w:rPr>
-        <w:drawing>
-          <wp:inline distT="0" distB="0" distL="0" distR="0" wp14:anchorId="526E0EF0" wp14:editId="4AF87053">
-            <wp:extent cx="1674098" cy="3565129"/>
-            <wp:effectExtent l="0" t="0" r="2540" b="0"/>
-            <wp:docPr id="1646835288" name="Picture 1" descr="A screenshot of a cell phone&#10;&#10;Description automatically generated"/>
-            <wp:cNvGraphicFramePr>
-              <a:graphicFrameLocks xmlns:a="http://schemas.openxmlformats.org/drawingml/2006/main" noChangeAspect="1"/>
-            </wp:cNvGraphicFramePr>
-            <a:graphic xmlns:a="http://schemas.openxmlformats.org/drawingml/2006/main">
-              <a:graphicData uri="http://schemas.openxmlformats.org/drawingml/2006/picture">
-                <pic:pic xmlns:pic="http://schemas.openxmlformats.org/drawingml/2006/picture">
-                  <pic:nvPicPr>
-                    <pic:cNvPr id="1646835288" name="Picture 1" descr="A screenshot of a cell phone&#10;&#10;Description automatically generated"/>
-                    <pic:cNvPicPr/>
-                  </pic:nvPicPr>
-                  <pic:blipFill rotWithShape="1">
-                    <a:blip r:embed="rId7"/>
-                    <a:srcRect r="1674"/>
-                    <a:stretch/>
-                  </pic:blipFill>
-                  <pic:spPr bwMode="auto">
-                    <a:xfrm>
-                      <a:off x="0" y="0"/>
-                      <a:ext cx="1697927" cy="3615876"/>
-                    </a:xfrm>
-                    <a:prstGeom prst="rect">
-                      <a:avLst/>
-                    </a:prstGeom>
-                    <a:ln>
-                      <a:noFill/>
-                    </a:ln>
-                    <a:extLst>
-                      <a:ext uri="{53640926-AAD7-44D8-BBD7-CCE9431645EC}">
-                        <a14:shadowObscured xmlns:a14="http://schemas.microsoft.com/office/drawing/2010/main"/>
-                      </a:ext>
-                    </a:extLst>
-                  </pic:spPr>
-                </pic:pic>
-              </a:graphicData>
-            </a:graphic>
-          </wp:inline>
-        </w:drawing>
-      </w:r>
-      <w:r>
-        <w:rPr>
-          <w:noProof/>
-        </w:rPr>
-        <w:drawing>
-          <wp:inline distT="0" distB="0" distL="0" distR="0" wp14:anchorId="69536BD5" wp14:editId="48E54D1D">
-            <wp:extent cx="1604450" cy="3544089"/>
-            <wp:effectExtent l="0" t="0" r="0" b="0"/>
-            <wp:docPr id="1219476811" name="Picture 1" descr="A screenshot of a phone&#10;&#10;Description automatically generated"/>
-            <wp:cNvGraphicFramePr>
-              <a:graphicFrameLocks xmlns:a="http://schemas.openxmlformats.org/drawingml/2006/main" noChangeAspect="1"/>
-            </wp:cNvGraphicFramePr>
-            <a:graphic xmlns:a="http://schemas.openxmlformats.org/drawingml/2006/main">
-              <a:graphicData uri="http://schemas.openxmlformats.org/drawingml/2006/picture">
-                <pic:pic xmlns:pic="http://schemas.openxmlformats.org/drawingml/2006/picture">
-                  <pic:nvPicPr>
-                    <pic:cNvPr id="1219476811" name="Picture 1" descr="A screenshot of a phone&#10;&#10;Description automatically generated"/>
+                    <pic:cNvPr id="1272531914" name=""/>
                     <pic:cNvPicPr/>
                   </pic:nvPicPr>
                   <pic:blipFill>
@@ -199,7 +194,7 @@
                   <pic:spPr>
                     <a:xfrm>
                       <a:off x="0" y="0"/>
-                      <a:ext cx="1630876" cy="3602462"/>
+                      <a:ext cx="1512782" cy="3287555"/>
                     </a:xfrm>
                     <a:prstGeom prst="rect">
                       <a:avLst/>
@@ -212,14 +207,14 @@
         </w:drawing>
       </w:r>
       <w:r>
-        <w:rPr>
-          <w:noProof/>
-        </w:rPr>
+        <w:t xml:space="preserve">   </w:t>
+      </w:r>
+      <w:r>
         <w:drawing>
-          <wp:inline distT="0" distB="0" distL="0" distR="0" wp14:anchorId="785F0A5F" wp14:editId="5F47A581">
-            <wp:extent cx="1617785" cy="3554573"/>
-            <wp:effectExtent l="0" t="0" r="1905" b="8255"/>
-            <wp:docPr id="377937340" name="Picture 1" descr="A screenshot of a phone&#10;&#10;Description automatically generated"/>
+          <wp:inline distT="0" distB="0" distL="0" distR="0" wp14:anchorId="458F9C6D" wp14:editId="595EDAEB">
+            <wp:extent cx="1387514" cy="3304200"/>
+            <wp:effectExtent l="0" t="0" r="3175" b="0"/>
+            <wp:docPr id="2066892968" name="Picture 1" descr="A screenshot of a phone&#10;&#10;Description automatically generated"/>
             <wp:cNvGraphicFramePr>
               <a:graphicFrameLocks xmlns:a="http://schemas.openxmlformats.org/drawingml/2006/main" noChangeAspect="1"/>
             </wp:cNvGraphicFramePr>
@@ -227,7 +222,7 @@
               <a:graphicData uri="http://schemas.openxmlformats.org/drawingml/2006/picture">
                 <pic:pic xmlns:pic="http://schemas.openxmlformats.org/drawingml/2006/picture">
                   <pic:nvPicPr>
-                    <pic:cNvPr id="377937340" name="Picture 1" descr="A screenshot of a phone&#10;&#10;Description automatically generated"/>
+                    <pic:cNvPr id="2066892968" name="Picture 1" descr="A screenshot of a phone&#10;&#10;Description automatically generated"/>
                     <pic:cNvPicPr/>
                   </pic:nvPicPr>
                   <pic:blipFill>
@@ -239,7 +234,7 @@
                   <pic:spPr>
                     <a:xfrm>
                       <a:off x="0" y="0"/>
-                      <a:ext cx="1634593" cy="3591502"/>
+                      <a:ext cx="1397087" cy="3326998"/>
                     </a:xfrm>
                     <a:prstGeom prst="rect">
                       <a:avLst/>
@@ -251,20 +246,15 @@
           </wp:inline>
         </w:drawing>
       </w:r>
-    </w:p>
-    <w:p>
-      <w:pPr>
-        <w:pStyle w:val="NormalWeb"/>
-      </w:pPr>
-      <w:r>
-        <w:rPr>
-          <w:noProof/>
-        </w:rPr>
+      <w:r>
+        <w:t xml:space="preserve">   </w:t>
+      </w:r>
+      <w:r>
         <w:drawing>
-          <wp:inline distT="0" distB="0" distL="0" distR="0" wp14:anchorId="03743E2D" wp14:editId="2F26169F">
-            <wp:extent cx="1738022" cy="3446585"/>
-            <wp:effectExtent l="0" t="0" r="0" b="1905"/>
-            <wp:docPr id="849981698" name="Picture 1"/>
+          <wp:inline distT="0" distB="0" distL="0" distR="0" wp14:anchorId="0044C18C" wp14:editId="6B6AFBED">
+            <wp:extent cx="1389474" cy="3269838"/>
+            <wp:effectExtent l="0" t="0" r="1270" b="6985"/>
+            <wp:docPr id="2043912245" name="Picture 1" descr="A screenshot of a phone&#10;&#10;Description automatically generated"/>
             <wp:cNvGraphicFramePr>
               <a:graphicFrameLocks xmlns:a="http://schemas.openxmlformats.org/drawingml/2006/main" noChangeAspect="1"/>
             </wp:cNvGraphicFramePr>
@@ -272,7 +262,7 @@
               <a:graphicData uri="http://schemas.openxmlformats.org/drawingml/2006/picture">
                 <pic:pic xmlns:pic="http://schemas.openxmlformats.org/drawingml/2006/picture">
                   <pic:nvPicPr>
-                    <pic:cNvPr id="849981698" name=""/>
+                    <pic:cNvPr id="2043912245" name="Picture 1" descr="A screenshot of a phone&#10;&#10;Description automatically generated"/>
                     <pic:cNvPicPr/>
                   </pic:nvPicPr>
                   <pic:blipFill>
@@ -284,7 +274,7 @@
                   <pic:spPr>
                     <a:xfrm>
                       <a:off x="0" y="0"/>
-                      <a:ext cx="1742038" cy="3454549"/>
+                      <a:ext cx="1394766" cy="3282292"/>
                     </a:xfrm>
                     <a:prstGeom prst="rect">
                       <a:avLst/>
@@ -296,15 +286,27 @@
           </wp:inline>
         </w:drawing>
       </w:r>
-      <w:r>
-        <w:rPr>
-          <w:noProof/>
-        </w:rPr>
+    </w:p>
+    <w:p/>
+    <w:p>
+      <w:r>
+        <w:t xml:space="preserve">Subtask 2: </w:t>
+      </w:r>
+    </w:p>
+    <w:p>
+      <w:pPr>
+        <w:pStyle w:val="NormalWeb"/>
+      </w:pPr>
+      <w:r>
+        <w:lastRenderedPageBreak/>
+        <w:t xml:space="preserve"> </w:t>
+      </w:r>
+      <w:r>
         <w:drawing>
-          <wp:inline distT="0" distB="0" distL="0" distR="0" wp14:anchorId="01EF0270" wp14:editId="5D6370E5">
-            <wp:extent cx="1521829" cy="3423012"/>
-            <wp:effectExtent l="0" t="0" r="2540" b="6350"/>
-            <wp:docPr id="1212769454" name="Picture 1" descr="A close up of a cell phone&#10;&#10;Description automatically generated"/>
+          <wp:inline distT="0" distB="0" distL="0" distR="0" wp14:anchorId="26E7FCB4" wp14:editId="63AA327D">
+            <wp:extent cx="1502720" cy="3369212"/>
+            <wp:effectExtent l="0" t="0" r="2540" b="3175"/>
+            <wp:docPr id="1510482293" name="Picture 1" descr="A screenshot of a login screen&#10;&#10;Description automatically generated"/>
             <wp:cNvGraphicFramePr>
               <a:graphicFrameLocks xmlns:a="http://schemas.openxmlformats.org/drawingml/2006/main" noChangeAspect="1"/>
             </wp:cNvGraphicFramePr>
@@ -312,7 +314,7 @@
               <a:graphicData uri="http://schemas.openxmlformats.org/drawingml/2006/picture">
                 <pic:pic xmlns:pic="http://schemas.openxmlformats.org/drawingml/2006/picture">
                   <pic:nvPicPr>
-                    <pic:cNvPr id="1212769454" name="Picture 1" descr="A close up of a cell phone&#10;&#10;Description automatically generated"/>
+                    <pic:cNvPr id="1510482293" name="Picture 1" descr="A screenshot of a login screen&#10;&#10;Description automatically generated"/>
                     <pic:cNvPicPr/>
                   </pic:nvPicPr>
                   <pic:blipFill>
@@ -324,7 +326,206 @@
                   <pic:spPr>
                     <a:xfrm>
                       <a:off x="0" y="0"/>
-                      <a:ext cx="1537390" cy="3458012"/>
+                      <a:ext cx="1513037" cy="3392344"/>
+                    </a:xfrm>
+                    <a:prstGeom prst="rect">
+                      <a:avLst/>
+                    </a:prstGeom>
+                  </pic:spPr>
+                </pic:pic>
+              </a:graphicData>
+            </a:graphic>
+          </wp:inline>
+        </w:drawing>
+      </w:r>
+      <w:r>
+        <w:t xml:space="preserve">  </w:t>
+      </w:r>
+      <w:r>
+        <w:drawing>
+          <wp:inline distT="0" distB="0" distL="0" distR="0" wp14:anchorId="15DC8EF9" wp14:editId="4965A3D3">
+            <wp:extent cx="1568548" cy="3364355"/>
+            <wp:effectExtent l="0" t="0" r="0" b="7620"/>
+            <wp:docPr id="1828502175" name="Picture 1" descr="A screenshot of a login screen&#10;&#10;Description automatically generated"/>
+            <wp:cNvGraphicFramePr>
+              <a:graphicFrameLocks xmlns:a="http://schemas.openxmlformats.org/drawingml/2006/main" noChangeAspect="1"/>
+            </wp:cNvGraphicFramePr>
+            <a:graphic xmlns:a="http://schemas.openxmlformats.org/drawingml/2006/main">
+              <a:graphicData uri="http://schemas.openxmlformats.org/drawingml/2006/picture">
+                <pic:pic xmlns:pic="http://schemas.openxmlformats.org/drawingml/2006/picture">
+                  <pic:nvPicPr>
+                    <pic:cNvPr id="1828502175" name="Picture 1" descr="A screenshot of a login screen&#10;&#10;Description automatically generated"/>
+                    <pic:cNvPicPr/>
+                  </pic:nvPicPr>
+                  <pic:blipFill>
+                    <a:blip r:embed="rId12"/>
+                    <a:stretch>
+                      <a:fillRect/>
+                    </a:stretch>
+                  </pic:blipFill>
+                  <pic:spPr>
+                    <a:xfrm>
+                      <a:off x="0" y="0"/>
+                      <a:ext cx="1578813" cy="3386371"/>
+                    </a:xfrm>
+                    <a:prstGeom prst="rect">
+                      <a:avLst/>
+                    </a:prstGeom>
+                  </pic:spPr>
+                </pic:pic>
+              </a:graphicData>
+            </a:graphic>
+          </wp:inline>
+        </w:drawing>
+      </w:r>
+      <w:r>
+        <w:t xml:space="preserve">   </w:t>
+      </w:r>
+      <w:r>
+        <w:drawing>
+          <wp:inline distT="0" distB="0" distL="0" distR="0" wp14:anchorId="395136B7" wp14:editId="32A4251A">
+            <wp:extent cx="1547446" cy="3340380"/>
+            <wp:effectExtent l="0" t="0" r="0" b="0"/>
+            <wp:docPr id="1740726639" name="Picture 1" descr="A screenshot of a phone&#10;&#10;Description automatically generated"/>
+            <wp:cNvGraphicFramePr>
+              <a:graphicFrameLocks xmlns:a="http://schemas.openxmlformats.org/drawingml/2006/main" noChangeAspect="1"/>
+            </wp:cNvGraphicFramePr>
+            <a:graphic xmlns:a="http://schemas.openxmlformats.org/drawingml/2006/main">
+              <a:graphicData uri="http://schemas.openxmlformats.org/drawingml/2006/picture">
+                <pic:pic xmlns:pic="http://schemas.openxmlformats.org/drawingml/2006/picture">
+                  <pic:nvPicPr>
+                    <pic:cNvPr id="1740726639" name="Picture 1" descr="A screenshot of a phone&#10;&#10;Description automatically generated"/>
+                    <pic:cNvPicPr/>
+                  </pic:nvPicPr>
+                  <pic:blipFill>
+                    <a:blip r:embed="rId13"/>
+                    <a:stretch>
+                      <a:fillRect/>
+                    </a:stretch>
+                  </pic:blipFill>
+                  <pic:spPr>
+                    <a:xfrm>
+                      <a:off x="0" y="0"/>
+                      <a:ext cx="1551766" cy="3349705"/>
+                    </a:xfrm>
+                    <a:prstGeom prst="rect">
+                      <a:avLst/>
+                    </a:prstGeom>
+                  </pic:spPr>
+                </pic:pic>
+              </a:graphicData>
+            </a:graphic>
+          </wp:inline>
+        </w:drawing>
+      </w:r>
+    </w:p>
+    <w:p>
+      <w:pPr>
+        <w:pStyle w:val="NormalWeb"/>
+      </w:pPr>
+      <w:r>
+        <w:drawing>
+          <wp:inline distT="0" distB="0" distL="0" distR="0" wp14:anchorId="264B2775" wp14:editId="45F1CFE3">
+            <wp:extent cx="1631852" cy="3672870"/>
+            <wp:effectExtent l="0" t="0" r="6985" b="3810"/>
+            <wp:docPr id="2046862026" name="Picture 1" descr="A screenshot of a phone&#10;&#10;Description automatically generated"/>
+            <wp:cNvGraphicFramePr>
+              <a:graphicFrameLocks xmlns:a="http://schemas.openxmlformats.org/drawingml/2006/main" noChangeAspect="1"/>
+            </wp:cNvGraphicFramePr>
+            <a:graphic xmlns:a="http://schemas.openxmlformats.org/drawingml/2006/main">
+              <a:graphicData uri="http://schemas.openxmlformats.org/drawingml/2006/picture">
+                <pic:pic xmlns:pic="http://schemas.openxmlformats.org/drawingml/2006/picture">
+                  <pic:nvPicPr>
+                    <pic:cNvPr id="2046862026" name="Picture 1" descr="A screenshot of a phone&#10;&#10;Description automatically generated"/>
+                    <pic:cNvPicPr/>
+                  </pic:nvPicPr>
+                  <pic:blipFill>
+                    <a:blip r:embed="rId14"/>
+                    <a:stretch>
+                      <a:fillRect/>
+                    </a:stretch>
+                  </pic:blipFill>
+                  <pic:spPr>
+                    <a:xfrm>
+                      <a:off x="0" y="0"/>
+                      <a:ext cx="1651167" cy="3716344"/>
+                    </a:xfrm>
+                    <a:prstGeom prst="rect">
+                      <a:avLst/>
+                    </a:prstGeom>
+                  </pic:spPr>
+                </pic:pic>
+              </a:graphicData>
+            </a:graphic>
+          </wp:inline>
+        </w:drawing>
+      </w:r>
+      <w:r>
+        <w:t xml:space="preserve"> </w:t>
+      </w:r>
+      <w:r>
+        <w:drawing>
+          <wp:inline distT="0" distB="0" distL="0" distR="0" wp14:anchorId="16F7F8BC" wp14:editId="752EE515">
+            <wp:extent cx="1747267" cy="3712941"/>
+            <wp:effectExtent l="0" t="0" r="5715" b="1905"/>
+            <wp:docPr id="1351027893" name="Picture 1" descr="A screenshot of a cell phone&#10;&#10;Description automatically generated"/>
+            <wp:cNvGraphicFramePr>
+              <a:graphicFrameLocks xmlns:a="http://schemas.openxmlformats.org/drawingml/2006/main" noChangeAspect="1"/>
+            </wp:cNvGraphicFramePr>
+            <a:graphic xmlns:a="http://schemas.openxmlformats.org/drawingml/2006/main">
+              <a:graphicData uri="http://schemas.openxmlformats.org/drawingml/2006/picture">
+                <pic:pic xmlns:pic="http://schemas.openxmlformats.org/drawingml/2006/picture">
+                  <pic:nvPicPr>
+                    <pic:cNvPr id="1351027893" name="Picture 1" descr="A screenshot of a cell phone&#10;&#10;Description automatically generated"/>
+                    <pic:cNvPicPr/>
+                  </pic:nvPicPr>
+                  <pic:blipFill>
+                    <a:blip r:embed="rId15"/>
+                    <a:stretch>
+                      <a:fillRect/>
+                    </a:stretch>
+                  </pic:blipFill>
+                  <pic:spPr>
+                    <a:xfrm>
+                      <a:off x="0" y="0"/>
+                      <a:ext cx="1754195" cy="3727662"/>
+                    </a:xfrm>
+                    <a:prstGeom prst="rect">
+                      <a:avLst/>
+                    </a:prstGeom>
+                  </pic:spPr>
+                </pic:pic>
+              </a:graphicData>
+            </a:graphic>
+          </wp:inline>
+        </w:drawing>
+      </w:r>
+      <w:r>
+        <w:drawing>
+          <wp:inline distT="0" distB="0" distL="0" distR="0" wp14:anchorId="296757FF" wp14:editId="10BE25CB">
+            <wp:extent cx="1737360" cy="3758371"/>
+            <wp:effectExtent l="0" t="0" r="0" b="0"/>
+            <wp:docPr id="50319280" name="Picture 1" descr="A screenshot of a video&#10;&#10;Description automatically generated"/>
+            <wp:cNvGraphicFramePr>
+              <a:graphicFrameLocks xmlns:a="http://schemas.openxmlformats.org/drawingml/2006/main" noChangeAspect="1"/>
+            </wp:cNvGraphicFramePr>
+            <a:graphic xmlns:a="http://schemas.openxmlformats.org/drawingml/2006/main">
+              <a:graphicData uri="http://schemas.openxmlformats.org/drawingml/2006/picture">
+                <pic:pic xmlns:pic="http://schemas.openxmlformats.org/drawingml/2006/picture">
+                  <pic:nvPicPr>
+                    <pic:cNvPr id="50319280" name="Picture 1" descr="A screenshot of a video&#10;&#10;Description automatically generated"/>
+                    <pic:cNvPicPr/>
+                  </pic:nvPicPr>
+                  <pic:blipFill>
+                    <a:blip r:embed="rId16"/>
+                    <a:stretch>
+                      <a:fillRect/>
+                    </a:stretch>
+                  </pic:blipFill>
+                  <pic:spPr>
+                    <a:xfrm>
+                      <a:off x="0" y="0"/>
+                      <a:ext cx="1740220" cy="3764558"/>
                     </a:xfrm>
                     <a:prstGeom prst="rect">
                       <a:avLst/>

</xml_diff>